<commit_message>
Add My Digital Will logo to the documentation
</commit_message>
<xml_diff>
--- a/documents/Team Alpha.docx
+++ b/documents/Team Alpha.docx
@@ -4,6 +4,71 @@
   <w:body>
     <w:p>
       <w:r>
+        <w:rPr>
+          <w:noProof/>
+          <w:lang w:eastAsia="bg-BG"/>
+        </w:rPr>
+        <w:drawing>
+          <wp:anchor distT="0" distB="0" distL="114300" distR="114300" simplePos="0" relativeHeight="251674624" behindDoc="0" locked="0" layoutInCell="1" allowOverlap="1">
+            <wp:simplePos x="0" y="0"/>
+            <wp:positionH relativeFrom="margin">
+              <wp:posOffset>3841060</wp:posOffset>
+            </wp:positionH>
+            <wp:positionV relativeFrom="paragraph">
+              <wp:posOffset>-478928</wp:posOffset>
+            </wp:positionV>
+            <wp:extent cx="2254194" cy="2254194"/>
+            <wp:effectExtent l="0" t="0" r="0" b="0"/>
+            <wp:wrapNone/>
+            <wp:docPr id="3" name="Picture 3"/>
+            <wp:cNvGraphicFramePr>
+              <a:graphicFrameLocks xmlns:a="http://schemas.openxmlformats.org/drawingml/2006/main" noChangeAspect="1"/>
+            </wp:cNvGraphicFramePr>
+            <a:graphic xmlns:a="http://schemas.openxmlformats.org/drawingml/2006/main">
+              <a:graphicData uri="http://schemas.openxmlformats.org/drawingml/2006/picture">
+                <pic:pic xmlns:pic="http://schemas.openxmlformats.org/drawingml/2006/picture">
+                  <pic:nvPicPr>
+                    <pic:cNvPr id="3" name="myDigitalWillLogo.png"/>
+                    <pic:cNvPicPr/>
+                  </pic:nvPicPr>
+                  <pic:blipFill>
+                    <a:blip r:embed="rId8" cstate="print">
+                      <a:extLst>
+                        <a:ext uri="{28A0092B-C50C-407E-A947-70E740481C1C}">
+                          <a14:useLocalDpi xmlns:a14="http://schemas.microsoft.com/office/drawing/2010/main" val="0"/>
+                        </a:ext>
+                      </a:extLst>
+                    </a:blip>
+                    <a:stretch>
+                      <a:fillRect/>
+                    </a:stretch>
+                  </pic:blipFill>
+                  <pic:spPr>
+                    <a:xfrm>
+                      <a:off x="0" y="0"/>
+                      <a:ext cx="2254194" cy="2254194"/>
+                    </a:xfrm>
+                    <a:prstGeom prst="rect">
+                      <a:avLst/>
+                    </a:prstGeom>
+                  </pic:spPr>
+                </pic:pic>
+              </a:graphicData>
+            </a:graphic>
+            <wp14:sizeRelH relativeFrom="margin">
+              <wp14:pctWidth>0</wp14:pctWidth>
+            </wp14:sizeRelH>
+            <wp14:sizeRelV relativeFrom="margin">
+              <wp14:pctHeight>0</wp14:pctHeight>
+            </wp14:sizeRelV>
+          </wp:anchor>
+        </w:drawing>
+      </w:r>
+      <w:r>
+        <w:rPr>
+          <w:noProof/>
+          <w:lang w:eastAsia="bg-BG"/>
+        </w:rPr>
         <mc:AlternateContent>
           <mc:Choice Requires="wps">
             <w:drawing>
@@ -61,7 +126,7 @@
           </mc:Choice>
           <mc:Fallback>
             <w:pict>
-              <v:line w14:anchorId="5C159D06" id="Straight Connector 5" o:spid="_x0000_s1026" style="position:absolute;z-index:251660288;visibility:visible;mso-wrap-style:square;mso-wrap-distance-left:9pt;mso-wrap-distance-top:0;mso-wrap-distance-right:9pt;mso-wrap-distance-bottom:0;mso-position-horizontal:absolute;mso-position-horizontal-relative:text;mso-position-vertical:absolute;mso-position-vertical-relative:text" from="491.1pt,-45.7pt" to="491.1pt,746.95pt" o:gfxdata="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" strokecolor="#afeaff" strokeweight="15pt">
+              <v:line w14:anchorId="210B30B3" id="Straight Connector 5" o:spid="_x0000_s1026" style="position:absolute;z-index:251660288;visibility:visible;mso-wrap-style:square;mso-wrap-distance-left:9pt;mso-wrap-distance-top:0;mso-wrap-distance-right:9pt;mso-wrap-distance-bottom:0;mso-position-horizontal:absolute;mso-position-horizontal-relative:text;mso-position-vertical:absolute;mso-position-vertical-relative:text" from="491.1pt,-45.7pt" to="491.1pt,746.95pt" o:gfxdata="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" strokecolor="#afeaff" strokeweight="15pt">
                 <v:stroke joinstyle="miter"/>
               </v:line>
             </w:pict>
@@ -69,6 +134,10 @@
         </mc:AlternateContent>
       </w:r>
       <w:r>
+        <w:rPr>
+          <w:noProof/>
+          <w:lang w:eastAsia="bg-BG"/>
+        </w:rPr>
         <mc:AlternateContent>
           <mc:Choice Requires="wps">
             <w:drawing>
@@ -126,7 +195,7 @@
           </mc:Choice>
           <mc:Fallback>
             <w:pict>
-              <v:line w14:anchorId="29F285A5" id="Straight Connector 12" o:spid="_x0000_s1026" style="position:absolute;z-index:-251655168;visibility:visible;mso-wrap-style:square;mso-wrap-distance-left:9pt;mso-wrap-distance-top:0;mso-wrap-distance-right:9pt;mso-wrap-distance-bottom:0;mso-position-horizontal:center;mso-position-horizontal-relative:margin;mso-position-vertical:absolute;mso-position-vertical-relative:text" from="0,714.75pt" to="539.05pt,714.75pt" o:gfxdata="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" strokecolor="#afeaff" strokeweight="60pt">
+              <v:line w14:anchorId="336418CC" id="Straight Connector 12" o:spid="_x0000_s1026" style="position:absolute;z-index:-251655168;visibility:visible;mso-wrap-style:square;mso-wrap-distance-left:9pt;mso-wrap-distance-top:0;mso-wrap-distance-right:9pt;mso-wrap-distance-bottom:0;mso-position-horizontal:center;mso-position-horizontal-relative:margin;mso-position-vertical:absolute;mso-position-vertical-relative:text" from="0,714.75pt" to="539.05pt,714.75pt" o:gfxdata="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" strokecolor="#afeaff" strokeweight="60pt">
                 <v:stroke joinstyle="miter"/>
                 <w10:wrap anchorx="margin"/>
               </v:line>
@@ -135,6 +204,10 @@
         </mc:AlternateContent>
       </w:r>
       <w:r>
+        <w:rPr>
+          <w:noProof/>
+          <w:lang w:eastAsia="bg-BG"/>
+        </w:rPr>
         <mc:AlternateContent>
           <mc:Choice Requires="wps">
             <w:drawing>
@@ -200,6 +273,10 @@
         </mc:AlternateContent>
       </w:r>
       <w:r>
+        <w:rPr>
+          <w:noProof/>
+          <w:lang w:eastAsia="bg-BG"/>
+        </w:rPr>
         <mc:AlternateContent>
           <mc:Choice Requires="wps">
             <w:drawing>
@@ -266,6 +343,10 @@
         </mc:AlternateContent>
       </w:r>
       <w:r>
+        <w:rPr>
+          <w:noProof/>
+          <w:lang w:eastAsia="bg-BG"/>
+        </w:rPr>
         <w:drawing>
           <wp:anchor distT="0" distB="0" distL="114300" distR="114300" simplePos="0" relativeHeight="251662336" behindDoc="1" locked="0" layoutInCell="1" allowOverlap="1" wp14:anchorId="7A7AE14A" wp14:editId="5721DCA0">
             <wp:simplePos x="0" y="0"/>
@@ -290,7 +371,7 @@
                     <pic:cNvPicPr/>
                   </pic:nvPicPr>
                   <pic:blipFill>
-                    <a:blip r:embed="rId8">
+                    <a:blip r:embed="rId9">
                       <a:extLst>
                         <a:ext uri="{28A0092B-C50C-407E-A947-70E740481C1C}">
                           <a14:useLocalDpi xmlns:a14="http://schemas.microsoft.com/office/drawing/2010/main" val="0"/>
@@ -319,9 +400,18 @@
       <w:r>
         <w:br w:type="page"/>
       </w:r>
+      <w:bookmarkStart w:id="0" w:name="_GoBack"/>
+      <w:bookmarkEnd w:id="0"/>
     </w:p>
     <w:sdt>
       <w:sdtPr>
+        <w:rPr>
+          <w:rFonts w:asciiTheme="minorHAnsi" w:eastAsiaTheme="minorHAnsi" w:hAnsiTheme="minorHAnsi" w:cstheme="minorBidi"/>
+          <w:color w:val="auto"/>
+          <w:sz w:val="22"/>
+          <w:szCs w:val="22"/>
+          <w:lang w:val="bg-BG"/>
+        </w:rPr>
         <w:id w:val="-673957005"/>
         <w:docPartObj>
           <w:docPartGallery w:val="Table of Contents"/>
@@ -330,14 +420,9 @@
       </w:sdtPr>
       <w:sdtEndPr>
         <w:rPr>
-          <w:rFonts w:asciiTheme="minorHAnsi" w:eastAsiaTheme="minorHAnsi" w:hAnsiTheme="minorHAnsi" w:cstheme="minorBidi"/>
           <w:b/>
           <w:bCs/>
           <w:noProof/>
-          <w:color w:val="auto"/>
-          <w:sz w:val="22"/>
-          <w:szCs w:val="22"/>
-          <w:lang w:val="bg-BG"/>
         </w:rPr>
       </w:sdtEndPr>
       <w:sdtContent>
@@ -355,7 +440,9 @@
             <w:rPr>
               <w:rFonts w:asciiTheme="minorHAnsi" w:hAnsiTheme="minorHAnsi" w:cstheme="minorHAnsi"/>
               <w:b/>
+              <w:noProof/>
               <w:sz w:val="56"/>
+              <w:lang w:val="bg-BG" w:eastAsia="bg-BG"/>
             </w:rPr>
             <mc:AlternateContent>
               <mc:Choice Requires="wps">
@@ -774,6 +861,10 @@
         <w:br w:type="page"/>
       </w:r>
     </w:p>
+    <w:bookmarkStart w:id="1" w:name="_Toc130588173"/>
+    <w:bookmarkStart w:id="2" w:name="_Toc150635826"/>
+    <w:bookmarkStart w:id="3" w:name="_Toc156174720"/>
+    <w:bookmarkStart w:id="4" w:name="_Toc156924423"/>
     <w:p>
       <w:pPr>
         <w:pStyle w:val="Heading1"/>
@@ -789,10 +880,6 @@
           <w:lang w:val="en-US"/>
         </w:rPr>
       </w:pPr>
-      <w:bookmarkStart w:id="0" w:name="_Toc130588173"/>
-      <w:bookmarkStart w:id="1" w:name="_Toc150635826"/>
-      <w:bookmarkStart w:id="2" w:name="_Toc156174720"/>
-      <w:bookmarkStart w:id="3" w:name="_Toc156924423"/>
       <w:r>
         <w:rPr>
           <w:rFonts w:ascii="Calibri" w:hAnsi="Calibri" w:cs="Calibri"/>
@@ -907,10 +994,10 @@
         </w:rPr>
         <w:t>EAM</w:t>
       </w:r>
-      <w:bookmarkEnd w:id="0"/>
       <w:bookmarkEnd w:id="1"/>
       <w:bookmarkEnd w:id="2"/>
       <w:bookmarkEnd w:id="3"/>
+      <w:bookmarkEnd w:id="4"/>
     </w:p>
     <w:tbl>
       <w:tblPr>
@@ -1456,9 +1543,9 @@
           <w:lang w:val="en-US"/>
         </w:rPr>
       </w:pPr>
-      <w:bookmarkStart w:id="4" w:name="_Toc130588174"/>
-      <w:bookmarkStart w:id="5" w:name="_Toc156174721"/>
-      <w:bookmarkStart w:id="6" w:name="_Toc156924424"/>
+      <w:bookmarkStart w:id="5" w:name="_Toc130588174"/>
+      <w:bookmarkStart w:id="6" w:name="_Toc156174721"/>
+      <w:bookmarkStart w:id="7" w:name="_Toc156924424"/>
       <w:r>
         <w:rPr>
           <w:rFonts w:ascii="Calibri" w:hAnsi="Calibri" w:cs="Calibri"/>
@@ -1468,7 +1555,7 @@
         </w:rPr>
         <w:t xml:space="preserve">OUR </w:t>
       </w:r>
-      <w:bookmarkEnd w:id="4"/>
+      <w:bookmarkEnd w:id="5"/>
       <w:r>
         <w:rPr>
           <w:rFonts w:ascii="Calibri" w:hAnsi="Calibri" w:cs="Calibri"/>
@@ -1478,8 +1565,8 @@
         </w:rPr>
         <w:t>APP</w:t>
       </w:r>
-      <w:bookmarkEnd w:id="5"/>
       <w:bookmarkEnd w:id="6"/>
+      <w:bookmarkEnd w:id="7"/>
     </w:p>
     <w:p>
       <w:pPr>
@@ -1516,9 +1603,9 @@
           <w:lang w:val="en-US"/>
         </w:rPr>
       </w:pPr>
-      <w:bookmarkStart w:id="7" w:name="_Toc130588175"/>
-      <w:bookmarkStart w:id="8" w:name="_Toc156174722"/>
-      <w:bookmarkStart w:id="9" w:name="_Toc156924425"/>
+      <w:bookmarkStart w:id="8" w:name="_Toc130588175"/>
+      <w:bookmarkStart w:id="9" w:name="_Toc156174722"/>
+      <w:bookmarkStart w:id="10" w:name="_Toc156924425"/>
       <w:r>
         <w:rPr>
           <w:rFonts w:ascii="Calibri" w:hAnsi="Calibri" w:cs="Calibri"/>
@@ -1528,9 +1615,9 @@
         </w:rPr>
         <w:t>STAGES OF REALIZATION</w:t>
       </w:r>
-      <w:bookmarkEnd w:id="7"/>
       <w:bookmarkEnd w:id="8"/>
       <w:bookmarkEnd w:id="9"/>
+      <w:bookmarkEnd w:id="10"/>
     </w:p>
     <w:p>
       <w:pPr>
@@ -1692,9 +1779,9 @@
           <w:lang w:val="en-US"/>
         </w:rPr>
       </w:pPr>
-      <w:bookmarkStart w:id="10" w:name="_Toc130588176"/>
-      <w:bookmarkStart w:id="11" w:name="_Toc156174723"/>
-      <w:bookmarkStart w:id="12" w:name="_Toc156924426"/>
+      <w:bookmarkStart w:id="11" w:name="_Toc130588176"/>
+      <w:bookmarkStart w:id="12" w:name="_Toc156174723"/>
+      <w:bookmarkStart w:id="13" w:name="_Toc156924426"/>
       <w:r>
         <w:rPr>
           <w:rFonts w:ascii="Calibri" w:hAnsi="Calibri" w:cs="Calibri"/>
@@ -1704,9 +1791,9 @@
         </w:rPr>
         <w:t>USED TECHNOLOGIES</w:t>
       </w:r>
-      <w:bookmarkEnd w:id="10"/>
       <w:bookmarkEnd w:id="11"/>
       <w:bookmarkEnd w:id="12"/>
+      <w:bookmarkEnd w:id="13"/>
     </w:p>
     <w:p>
       <w:pPr>
@@ -2189,9 +2276,9 @@
           <w:color w:val="EB7115"/>
         </w:rPr>
       </w:pPr>
-      <w:bookmarkStart w:id="13" w:name="_Toc156174724"/>
-      <w:bookmarkStart w:id="14" w:name="_Toc130588177"/>
-      <w:bookmarkStart w:id="15" w:name="_Toc156924427"/>
+      <w:bookmarkStart w:id="14" w:name="_Toc156174724"/>
+      <w:bookmarkStart w:id="15" w:name="_Toc130588177"/>
+      <w:bookmarkStart w:id="16" w:name="_Toc156924427"/>
       <w:r>
         <w:rPr>
           <w:rFonts w:ascii="Calibri" w:hAnsi="Calibri" w:cs="Calibri"/>
@@ -2217,7 +2304,7 @@
             <wp:cNvGraphicFramePr/>
             <a:graphic xmlns:a="http://schemas.openxmlformats.org/drawingml/2006/main">
               <a:graphicData uri="http://schemas.openxmlformats.org/drawingml/2006/diagram">
-                <dgm:relIds xmlns:dgm="http://schemas.openxmlformats.org/drawingml/2006/diagram" xmlns:r="http://schemas.openxmlformats.org/officeDocument/2006/relationships" r:dm="rId9" r:lo="rId10" r:qs="rId11" r:cs="rId12"/>
+                <dgm:relIds xmlns:dgm="http://schemas.openxmlformats.org/drawingml/2006/diagram" xmlns:r="http://schemas.openxmlformats.org/officeDocument/2006/relationships" r:dm="rId10" r:lo="rId11" r:qs="rId12" r:cs="rId13"/>
               </a:graphicData>
             </a:graphic>
           </wp:anchor>
@@ -2311,11 +2398,13 @@
         </w:rPr>
         <w:t xml:space="preserve"> PLAN</w:t>
       </w:r>
-      <w:bookmarkStart w:id="16" w:name="_GoBack"/>
-      <w:bookmarkEnd w:id="13"/>
       <w:bookmarkEnd w:id="14"/>
-      <w:bookmarkEnd w:id="16"/>
+      <w:bookmarkEnd w:id="15"/>
       <w:r>
+        <w:rPr>
+          <w:noProof/>
+          <w:lang w:eastAsia="bg-BG"/>
+        </w:rPr>
         <mc:AlternateContent>
           <mc:Choice Requires="wps">
             <w:drawing>
@@ -2380,10 +2469,10 @@
           </mc:Fallback>
         </mc:AlternateContent>
       </w:r>
-      <w:bookmarkEnd w:id="15"/>
+      <w:bookmarkEnd w:id="16"/>
     </w:p>
     <w:sectPr>
-      <w:footerReference w:type="default" r:id="rId14"/>
+      <w:footerReference w:type="default" r:id="rId15"/>
       <w:pgSz w:w="11906" w:h="16838"/>
       <w:pgMar w:top="1417" w:right="1417" w:bottom="1417" w:left="1417" w:header="708" w:footer="708" w:gutter="0"/>
       <w:pgBorders w:offsetFrom="page">
@@ -2482,7 +2571,7 @@
             <w:sz w:val="40"/>
             <w:szCs w:val="40"/>
           </w:rPr>
-          <w:t>3</w:t>
+          <w:t>2</w:t>
         </w:r>
         <w:r>
           <w:rPr>
@@ -5122,7 +5211,7 @@
   <dgm:whole/>
   <dgm:extLst>
     <a:ext uri="http://schemas.microsoft.com/office/drawing/2008/diagram">
-      <dsp:dataModelExt xmlns:dsp="http://schemas.microsoft.com/office/drawing/2008/diagram" relId="rId13" minVer="http://schemas.openxmlformats.org/drawingml/2006/diagram"/>
+      <dsp:dataModelExt xmlns:dsp="http://schemas.microsoft.com/office/drawing/2008/diagram" relId="rId14" minVer="http://schemas.openxmlformats.org/drawingml/2006/diagram"/>
     </a:ext>
   </dgm:extLst>
 </dgm:dataModel>
@@ -8630,7 +8719,7 @@
 </file>
 
 <file path=customXml/itemProps1.xml><?xml version="1.0" encoding="utf-8"?>
-<ds:datastoreItem xmlns:ds="http://schemas.openxmlformats.org/officeDocument/2006/customXml" ds:itemID="{E06C33E4-0DBC-4A69-9E26-519AD8C1FD3E}">
+<ds:datastoreItem xmlns:ds="http://schemas.openxmlformats.org/officeDocument/2006/customXml" ds:itemID="{9C323267-3D97-44FD-A750-8BA00DCC514C}">
   <ds:schemaRefs>
     <ds:schemaRef ds:uri="http://schemas.openxmlformats.org/officeDocument/2006/bibliography"/>
   </ds:schemaRefs>

</xml_diff>